<commit_message>
version 3.0 added barcode to template, fix minor bugs
</commit_message>
<xml_diff>
--- a/app/models/operations/inventory/outputCustomer.docx
+++ b/app/models/operations/inventory/outputCustomer.docx
@@ -174,7 +174,7 @@
                 <w:sz w:val="18"/>
                 <w:szCs w:val="18"/>
               </w:rPr>
-              <w:t xml:space="preserve">Check: 24</w:t>
+              <w:t xml:space="preserve">Check: 2</w:t>
             </w:r>
           </w:p>
         </w:tc>
@@ -197,7 +197,7 @@
           <w:sz w:val="18"/>
           <w:szCs w:val="18"/>
         </w:rPr>
-        <w:t xml:space="preserve">Time: 03/04/16 06:54 pm</w:t>
+        <w:t xml:space="preserve">Time: 03/11/16 09:27 pm</w:t>
       </w:r>
     </w:p>
     <w:p>
@@ -218,26 +218,6 @@
           <w:szCs w:val="20"/>
         </w:rPr>
         <w:t xml:space="preserve">Payment Type: Cash</w:t>
-      </w:r>
-      <w:proofErr w:type="spellStart"/>
-      <w:r>
-        <w:rPr>
-          <w:rFonts w:ascii="DotumChe" w:eastAsia="DotumChe" w:hAnsi="DotumChe"/>
-          <w:b/>
-          <w:sz w:val="20"/>
-          <w:szCs w:val="20"/>
-        </w:rPr>
-        <w:t/>
-      </w:r>
-      <w:proofErr w:type="spellEnd"/>
-      <w:r>
-        <w:rPr>
-          <w:rFonts w:ascii="DotumChe" w:eastAsia="DotumChe" w:hAnsi="DotumChe"/>
-          <w:b/>
-          <w:sz w:val="20"/>
-          <w:szCs w:val="20"/>
-        </w:rPr>
-        <w:t xml:space="preserve"/>
       </w:r>
     </w:p>
     <w:p>
@@ -371,7 +351,7 @@
                 <w:sz w:val="18"/>
                 <w:szCs w:val="18"/>
               </w:rPr>
-              <w:t xml:space="preserve">4 111</w:t>
+              <w:t xml:space="preserve">3 111</w:t>
             </w:r>
           </w:p>
         </w:tc>
@@ -397,7 +377,7 @@
                 <w:sz w:val="18"/>
                 <w:szCs w:val="18"/>
               </w:rPr>
-              <w:t xml:space="preserve">$52.00</w:t>
+              <w:t xml:space="preserve">$39.00</w:t>
             </w:r>
           </w:p>
           <w:p>
@@ -514,7 +494,7 @@
                 <w:sz w:val="18"/>
                 <w:szCs w:val="18"/>
               </w:rPr>
-              <w:t xml:space="preserve">$52.00</w:t>
+              <w:t xml:space="preserve">$39.00</w:t>
             </w:r>
           </w:p>
         </w:tc>
@@ -570,7 +550,7 @@
                 <w:sz w:val="18"/>
                 <w:szCs w:val="18"/>
               </w:rPr>
-              <w:t xml:space="preserve">$6.76</w:t>
+              <w:t xml:space="preserve">$5.07</w:t>
             </w:r>
           </w:p>
         </w:tc>
@@ -626,7 +606,7 @@
                 <w:sz w:val="18"/>
                 <w:szCs w:val="18"/>
               </w:rPr>
-              <w:t xml:space="preserve">$58.76</w:t>
+              <w:t xml:space="preserve">$44.07</w:t>
             </w:r>
           </w:p>
         </w:tc>
@@ -654,28 +634,19 @@
           <w:sz w:val="18"/>
           <w:szCs w:val="18"/>
         </w:rPr>
-        <w:t xml:space="preserve">GST </w:t>
-      </w:r>
-      <w:proofErr w:type="spellStart"/>
-      <w:r>
-        <w:rPr>
-          <w:rFonts w:ascii="DotumChe" w:eastAsia="DotumChe" w:hAnsi="DotumChe" w:hint="eastAsia"/>
-          <w:b/>
-          <w:sz w:val="18"/>
-          <w:szCs w:val="18"/>
-        </w:rPr>
-        <w:t>Reg</w:t>
-      </w:r>
-      <w:proofErr w:type="spellEnd"/>
-      <w:r>
-        <w:rPr>
-          <w:rFonts w:ascii="DotumChe" w:eastAsia="DotumChe" w:hAnsi="DotumChe" w:hint="eastAsia"/>
-          <w:b/>
-          <w:sz w:val="18"/>
-          <w:szCs w:val="18"/>
-        </w:rPr>
-        <w:t xml:space="preserve"> # R123456789</w:t>
-      </w:r>
+        <w:t>GST Reg # R123456789</w:t>
+      </w:r>
+    </w:p>
+    <w:p>
+      <w:pPr>
+        <w:spacing w:line="276" w:lineRule="auto"/>
+        <w:rPr>
+          <w:rFonts w:ascii="DotumChe" w:eastAsia="DotumChe" w:hAnsi="DotumChe"/>
+          <w:b/>
+          <w:sz w:val="18"/>
+          <w:szCs w:val="18"/>
+        </w:rPr>
+      </w:pPr>
       <w:r>
         <w:rPr>
           <w:rFonts w:ascii="DotumChe" w:eastAsia="DotumChe" w:hAnsi="DotumChe"/>
@@ -698,6 +669,26 @@
       </w:pPr>
       <w:r>
         <w:rPr>
+          <w:rFonts w:ascii="DotumChe" w:eastAsia="DotumChe" w:hAnsi="DotumChe"/>
+          <w:b/>
+          <w:sz w:val="18"/>
+          <w:szCs w:val="18"/>
+        </w:rPr>
+        <w:t/>
+      </w:r>
+    </w:p>
+    <w:p>
+      <w:pPr>
+        <w:spacing w:line="276" w:lineRule="auto"/>
+        <w:rPr>
+          <w:rFonts w:ascii="DotumChe" w:eastAsia="DotumChe" w:hAnsi="DotumChe"/>
+          <w:b/>
+          <w:sz w:val="18"/>
+          <w:szCs w:val="18"/>
+        </w:rPr>
+      </w:pPr>
+      <w:r>
+        <w:rPr>
           <w:rFonts w:ascii="DotumChe" w:eastAsia="DotumChe" w:hAnsi="DotumChe" w:hint="eastAsia"/>
           <w:b/>
           <w:sz w:val="18"/>
@@ -723,50 +714,28 @@
           <w:sz w:val="18"/>
           <w:szCs w:val="18"/>
         </w:rPr>
-        <w:t>Instagram @</w:t>
-      </w:r>
-      <w:proofErr w:type="spellStart"/>
-      <w:r>
-        <w:rPr>
-          <w:rFonts w:ascii="DotumChe" w:eastAsia="DotumChe" w:hAnsi="DotumChe" w:hint="eastAsia"/>
-          <w:b/>
-          <w:sz w:val="18"/>
-          <w:szCs w:val="18"/>
-        </w:rPr>
-        <w:t>lavish_beautybar</w:t>
-      </w:r>
-      <w:proofErr w:type="spellEnd"/>
-    </w:p>
-    <w:p>
-      <w:pPr>
-        <w:spacing w:line="276" w:lineRule="auto"/>
-        <w:rPr>
-          <w:rFonts w:ascii="DotumChe" w:eastAsia="DotumChe" w:hAnsi="DotumChe"/>
-          <w:b/>
-          <w:sz w:val="18"/>
-          <w:szCs w:val="18"/>
-        </w:rPr>
-      </w:pPr>
-      <w:r>
-        <w:rPr>
-          <w:rFonts w:ascii="DotumChe" w:eastAsia="DotumChe" w:hAnsi="DotumChe" w:hint="eastAsia"/>
-          <w:b/>
-          <w:sz w:val="18"/>
-          <w:szCs w:val="18"/>
-        </w:rPr>
-        <w:t>Twitter @</w:t>
-      </w:r>
-      <w:proofErr w:type="spellStart"/>
-      <w:r>
-        <w:rPr>
-          <w:rFonts w:ascii="DotumChe" w:eastAsia="DotumChe" w:hAnsi="DotumChe" w:hint="eastAsia"/>
-          <w:b/>
-          <w:sz w:val="18"/>
-          <w:szCs w:val="18"/>
-        </w:rPr>
-        <w:t>lavishbeautybar</w:t>
-      </w:r>
-      <w:proofErr w:type="spellEnd"/>
+        <w:t>Instagram @lavish_beautybar</w:t>
+      </w:r>
+    </w:p>
+    <w:p>
+      <w:pPr>
+        <w:spacing w:line="276" w:lineRule="auto"/>
+        <w:rPr>
+          <w:rFonts w:ascii="DotumChe" w:eastAsia="DotumChe" w:hAnsi="DotumChe"/>
+          <w:b/>
+          <w:sz w:val="18"/>
+          <w:szCs w:val="18"/>
+        </w:rPr>
+      </w:pPr>
+      <w:r>
+        <w:rPr>
+          <w:rFonts w:ascii="DotumChe" w:eastAsia="DotumChe" w:hAnsi="DotumChe" w:hint="eastAsia"/>
+          <w:b/>
+          <w:sz w:val="18"/>
+          <w:szCs w:val="18"/>
+        </w:rPr>
+        <w:t>Twitter @lavishbeautybar</w:t>
+      </w:r>
     </w:p>
     <w:p>
       <w:pPr>
@@ -873,8 +842,6 @@
           <w:szCs w:val="18"/>
         </w:rPr>
       </w:pPr>
-      <w:bookmarkStart w:id="5" w:name="_GoBack"/>
-      <w:bookmarkEnd w:id="5"/>
       <w:r>
         <w:rPr>
           <w:rFonts w:ascii="DotumChe" w:eastAsia="DotumChe" w:hAnsi="DotumChe"/>
@@ -1615,7 +1582,7 @@
 </file>
 
 <file path=customXml/itemProps1.xml><?xml version="1.0" encoding="utf-8"?>
-<ds:datastoreItem xmlns:ds="http://schemas.openxmlformats.org/officeDocument/2006/customXml" ds:itemID="{9CC288D4-B7F6-674B-8B80-C80B24F626DD}">
+<ds:datastoreItem xmlns:ds="http://schemas.openxmlformats.org/officeDocument/2006/customXml" ds:itemID="{DFE87C27-79B3-4344-B232-653A70B7122E}">
   <ds:schemaRefs>
     <ds:schemaRef ds:uri="http://schemas.openxmlformats.org/officeDocument/2006/bibliography"/>
   </ds:schemaRefs>

</xml_diff>

<commit_message>
Fix minor bugs of tax and discount
</commit_message>
<xml_diff>
--- a/app/models/operations/inventory/outputCustomer.docx
+++ b/app/models/operations/inventory/outputCustomer.docx
@@ -174,7 +174,7 @@
                 <w:sz w:val="18"/>
                 <w:szCs w:val="18"/>
               </w:rPr>
-              <w:t xml:space="preserve">Check: 15</w:t>
+              <w:t xml:space="preserve">Check: 1</w:t>
             </w:r>
           </w:p>
         </w:tc>
@@ -197,7 +197,7 @@
           <w:sz w:val="18"/>
           <w:szCs w:val="18"/>
         </w:rPr>
-        <w:t xml:space="preserve">Time: 03/12/16 02:59 pm</w:t>
+        <w:t xml:space="preserve">Time: 04/01/16 07:47 pm</w:t>
       </w:r>
     </w:p>
     <w:p>
@@ -606,7 +606,7 @@
                 <w:sz w:val="18"/>
                 <w:szCs w:val="18"/>
               </w:rPr>
-              <w:t xml:space="preserve">$73.45</w:t>
+              <w:t xml:space="preserve">$65.00</w:t>
             </w:r>
           </w:p>
         </w:tc>

</xml_diff>

<commit_message>
Added Configuration Service. Fixed UI-Grid height issue. Refactored HomeController into POS Controller. Created Modals Service. Created Modals for Deletion.
</commit_message>
<xml_diff>
--- a/app/models/operations/inventory/outputCustomer.docx
+++ b/app/models/operations/inventory/outputCustomer.docx
@@ -146,7 +146,7 @@
                 <w:sz w:val="18"/>
                 <w:szCs w:val="18"/>
               </w:rPr>
-              <w:t xml:space="preserve">Server: Ethan</w:t>
+              <w:t xml:space="preserve">Server: test</w:t>
             </w:r>
           </w:p>
         </w:tc>
@@ -174,7 +174,7 @@
                 <w:sz w:val="18"/>
                 <w:szCs w:val="18"/>
               </w:rPr>
-              <w:t xml:space="preserve">Check: 1</w:t>
+              <w:t xml:space="preserve">Check: 0</w:t>
             </w:r>
           </w:p>
         </w:tc>
@@ -197,7 +197,7 @@
           <w:sz w:val="18"/>
           <w:szCs w:val="18"/>
         </w:rPr>
-        <w:t xml:space="preserve">Time: 04/17/16 02:14 am</w:t>
+        <w:t xml:space="preserve">Time: 04/29/16 01:07 am</w:t>
       </w:r>
     </w:p>
     <w:p>
@@ -351,7 +351,7 @@
                 <w:sz w:val="18"/>
                 <w:szCs w:val="18"/>
               </w:rPr>
-              <w:t xml:space="preserve">3 111</w:t>
+              <w:t xml:space="preserve">1 Nail Art</w:t>
             </w:r>
           </w:p>
         </w:tc>
@@ -377,7 +377,73 @@
                 <w:sz w:val="18"/>
                 <w:szCs w:val="18"/>
               </w:rPr>
-              <w:t xml:space="preserve">$39.00</w:t>
+              <w:t xml:space="preserve">$15.50</w:t>
+            </w:r>
+          </w:p>
+          <w:p>
+            <w:pPr>
+              <w:spacing w:line="276" w:lineRule="auto"/>
+              <w:jc w:val="right"/>
+              <w:rPr>
+                <w:rFonts w:ascii="DotumChe" w:eastAsia="DotumChe" w:hAnsi="DotumChe"/>
+                <w:b/>
+                <w:sz w:val="18"/>
+                <w:szCs w:val="18"/>
+              </w:rPr>
+            </w:pPr>
+          </w:p>
+        </w:tc>
+      </w:tr>
+      <w:tr>
+        <w:tc>
+          <w:tcPr>
+            <w:tcW w:w="2518" w:type="dxa"/>
+            <w:hideMark/>
+          </w:tcPr>
+          <w:p>
+            <w:pPr>
+              <w:spacing w:line="276" w:lineRule="auto"/>
+              <w:rPr>
+                <w:rFonts w:ascii="DotumChe" w:eastAsia="DotumChe" w:hAnsi="DotumChe"/>
+                <w:b/>
+                <w:sz w:val="18"/>
+                <w:szCs w:val="18"/>
+              </w:rPr>
+            </w:pPr>
+            <w:r>
+              <w:rPr>
+                <w:rFonts w:ascii="DotumChe" w:eastAsia="DotumChe" w:hAnsi="DotumChe" w:hint="eastAsia"/>
+                <w:b/>
+                <w:sz w:val="18"/>
+                <w:szCs w:val="18"/>
+              </w:rPr>
+              <w:t xml:space="preserve">2 Nail Polish</w:t>
+            </w:r>
+          </w:p>
+        </w:tc>
+        <w:tc>
+          <w:tcPr>
+            <w:tcW w:w="1276" w:type="dxa"/>
+          </w:tcPr>
+          <w:p>
+            <w:pPr>
+              <w:spacing w:line="276" w:lineRule="auto"/>
+              <w:jc w:val="right"/>
+              <w:rPr>
+                <w:rFonts w:ascii="DotumChe" w:eastAsia="DotumChe" w:hAnsi="DotumChe"/>
+                <w:b/>
+                <w:sz w:val="18"/>
+                <w:szCs w:val="18"/>
+              </w:rPr>
+            </w:pPr>
+            <w:r>
+              <w:rPr>
+                <w:rFonts w:ascii="DotumChe" w:eastAsia="DotumChe" w:hAnsi="DotumChe" w:hint="eastAsia"/>
+                <w:b/>
+                <w:sz w:val="18"/>
+                <w:szCs w:val="18"/>
+              </w:rPr>
+              <w:t xml:space="preserve">$20.00</w:t>
             </w:r>
           </w:p>
           <w:p>
@@ -494,7 +560,7 @@
                 <w:sz w:val="18"/>
                 <w:szCs w:val="18"/>
               </w:rPr>
-              <w:t xml:space="preserve">$39.00</w:t>
+              <w:t xml:space="preserve">$35.50</w:t>
             </w:r>
           </w:p>
         </w:tc>
@@ -550,7 +616,7 @@
                 <w:sz w:val="18"/>
                 <w:szCs w:val="18"/>
               </w:rPr>
-              <w:t xml:space="preserve">$5.07</w:t>
+              <w:t xml:space="preserve">$4.62</w:t>
             </w:r>
           </w:p>
         </w:tc>
@@ -606,7 +672,7 @@
                 <w:sz w:val="18"/>
                 <w:szCs w:val="18"/>
               </w:rPr>
-              <w:t xml:space="preserve">$44.07</w:t>
+              <w:t xml:space="preserve">$40.12</w:t>
             </w:r>
           </w:p>
         </w:tc>

</xml_diff>